<commit_message>
docs: v2.3.5 release notes — Best Practices Guide + Changelog docx updated
Best Practices Guide (v2.3.5):
- Section 3.2: clarified source connectivity patterns — now documents
  exact SQ naming, abbreviated SQ (e.g. SQ_APPRAISALS for CORELOGIC_APPRAISALS),
  and Lookup reference sources (no SQ required, matched via Lookup table_attribs)
- Section 4 security row: 17 → 21 standing rules; added auto-promotion note
- Version header and footer updated to v2.3.5

Changelog docx:
- Added March 2, 2026 section with 6 commit entries (v2.3.3–v2.3.5)
- Header updated: 49 → 55 commits, Feb 23–Mar 1 → Feb 23–Mar 2
- Summary table updated: FEAT 15→17, FIX 14→15, DOCS 9→12

Co-Authored-By: Claude Sonnet 4.6 <noreply@anthropic.com>
</commit_message>
<xml_diff>
--- a/docs/Informatica Conversion Tool - Best Practices Guide.docx
+++ b/docs/Informatica Conversion Tool - Best Practices Guide.docx
@@ -76,7 +76,7 @@
                 <w:sz w:val="18"/>
                 <w:szCs w:val="18"/>
               </w:rPr>
-              <w:t xml:space="preserve">Version 2.3  •  For Data Migration Engineers and Reviewers</w:t>
+              <w:t xml:space="preserve">Version 2.3.5  •  For Data Migration Engineers and Reviewers</w:t>
             </w:r>
           </w:p>
         </w:tc>
@@ -1468,7 +1468,7 @@
           <w:sz w:val="22"/>
           <w:szCs w:val="22"/>
         </w:rPr>
-        <w:t xml:space="preserve"> (SQ_*) connected to the mapping flow. Orphaned sources with no SQ appear as connectivity warnings in the verification report.</w:t>
+        <w:t xml:space="preserve"> (SQ_*) connected to the mapping flow. The tool recognises three patterns: exact SQ_{name} naming, abbreviated SQ names where the stem matches part of the source name (e.g. SQ_APPRAISALS for CORELOGIC_APPRAISALS), and reference/dimension tables read directly by a Lookup transformation with no SQ (e.g. REF_COUNTY_LIMITS via LKP_COUNTY_LIMITS). Only sources that genuinely have no connection to the mapping flow are flagged.</w:t>
       </w:r>
     </w:p>
     <w:p>
@@ -3124,7 +3124,7 @@
                 <w:sz w:val="22"/>
                 <w:szCs w:val="22"/>
               </w:rPr>
-              <w:t xml:space="preserve">Security patterns — 17 standing security rules and patterns learned from prior conversions are injected into every conversion prompt</w:t>
+              <w:t xml:space="preserve">Security patterns — 21 standing security rules and patterns learned from prior conversions are injected into every conversion prompt. Patterns recurring across 3+ jobs are auto-promoted to standing rules.</w:t>
             </w:r>
           </w:p>
         </w:tc>
@@ -4850,16 +4850,7 @@
                 <w:sz w:val="22"/>
                 <w:szCs w:val="22"/>
               </w:rPr>
-              <w:t xml:space="preserve">: proceed with findings on record</w:t>
-            </w:r>
-            <w:r>
-              <w:rPr>
-                <w:rFonts w:ascii="Arial" w:cs="Arial" w:eastAsia="Arial" w:hAnsi="Arial"/>
-                <w:color w:val="1A1A1A"/>
-                <w:sz w:val="22"/>
-                <w:szCs w:val="22"/>
-              </w:rPr>
-              <w:t xml:space="preserve">
+              <w:t xml:space="preserve">: proceed with findings on record
 </w:t>
             </w:r>
             <w:r>
@@ -4994,16 +4985,7 @@
                 <w:sz w:val="22"/>
                 <w:szCs w:val="22"/>
               </w:rPr>
-              <w:t xml:space="preserve">: Claude regenerates code with all findings as mandatory fix context</w:t>
-            </w:r>
-            <w:r>
-              <w:rPr>
-                <w:rFonts w:ascii="Arial" w:cs="Arial" w:eastAsia="Arial" w:hAnsi="Arial"/>
-                <w:color w:val="1A1A1A"/>
-                <w:sz w:val="22"/>
-                <w:szCs w:val="22"/>
-              </w:rPr>
-              <w:t xml:space="preserve">
+              <w:t xml:space="preserve">: Claude regenerates code with all findings as mandatory fix context
 </w:t>
             </w:r>
             <w:r>
@@ -9479,7 +9461,7 @@
                 <w:sz w:val="22"/>
                 <w:szCs w:val="22"/>
               </w:rPr>
-              <w:t xml:space="preserve">  •  Informatica Conversion Tool v2.3  •  CC BY-NC 4.0</w:t>
+              <w:t xml:space="preserve">  •  Informatica Conversion Tool v2.3.5  •  CC BY-NC 4.0</w:t>
             </w:r>
           </w:p>
         </w:tc>

</xml_diff>